<commit_message>
Added new binarise methods
</commit_message>
<xml_diff>
--- a/Documentation/DetectionScript.docx
+++ b/Documentation/DetectionScript.docx
@@ -884,27 +884,14 @@
                             <w:r>
                               <w:t xml:space="preserve">Figure </w:t>
                             </w:r>
-                            <w:r>
-                              <w:fldChar w:fldCharType="begin"/>
-                            </w:r>
-                            <w:r>
-                              <w:instrText xml:space="preserve"> SEQ Figure \* ARABIC </w:instrText>
-                            </w:r>
-                            <w:r>
-                              <w:fldChar w:fldCharType="separate"/>
-                            </w:r>
-                            <w:r>
-                              <w:rPr>
-                                <w:noProof/>
-                              </w:rPr>
-                              <w:t>1</w:t>
-                            </w:r>
-                            <w:r>
-                              <w:rPr>
-                                <w:noProof/>
-                              </w:rPr>
-                              <w:fldChar w:fldCharType="end"/>
-                            </w:r>
+                            <w:fldSimple w:instr=" SEQ Figure \* ARABIC ">
+                              <w:r>
+                                <w:rPr>
+                                  <w:noProof/>
+                                </w:rPr>
+                                <w:t>1</w:t>
+                              </w:r>
+                            </w:fldSimple>
                             <w:r>
                               <w:t xml:space="preserve">: Plate </w:t>
                             </w:r>
@@ -954,27 +941,14 @@
                       <w:r>
                         <w:t xml:space="preserve">Figure </w:t>
                       </w:r>
-                      <w:r>
-                        <w:fldChar w:fldCharType="begin"/>
-                      </w:r>
-                      <w:r>
-                        <w:instrText xml:space="preserve"> SEQ Figure \* ARABIC </w:instrText>
-                      </w:r>
-                      <w:r>
-                        <w:fldChar w:fldCharType="separate"/>
-                      </w:r>
-                      <w:r>
-                        <w:rPr>
-                          <w:noProof/>
-                        </w:rPr>
-                        <w:t>1</w:t>
-                      </w:r>
-                      <w:r>
-                        <w:rPr>
-                          <w:noProof/>
-                        </w:rPr>
-                        <w:fldChar w:fldCharType="end"/>
-                      </w:r>
+                      <w:fldSimple w:instr=" SEQ Figure \* ARABIC ">
+                        <w:r>
+                          <w:rPr>
+                            <w:noProof/>
+                          </w:rPr>
+                          <w:t>1</w:t>
+                        </w:r>
+                      </w:fldSimple>
                       <w:r>
                         <w:t xml:space="preserve">: Plate </w:t>
                       </w:r>
@@ -1324,11 +1298,9 @@
           <w:numId w:val="12"/>
         </w:numPr>
       </w:pPr>
-      <w:proofErr w:type="spellStart"/>
       <w:r>
         <w:t>Numpy</w:t>
       </w:r>
-      <w:proofErr w:type="spellEnd"/>
     </w:p>
     <w:p>
       <w:pPr>
@@ -1338,11 +1310,9 @@
           <w:numId w:val="12"/>
         </w:numPr>
       </w:pPr>
-      <w:proofErr w:type="spellStart"/>
       <w:r>
         <w:t>Scipy</w:t>
       </w:r>
-      <w:proofErr w:type="spellEnd"/>
     </w:p>
     <w:p>
       <w:pPr>
@@ -1389,11 +1359,9 @@
           <w:numId w:val="12"/>
         </w:numPr>
       </w:pPr>
-      <w:proofErr w:type="spellStart"/>
       <w:r>
         <w:t>Pydicom</w:t>
       </w:r>
-      <w:proofErr w:type="spellEnd"/>
     </w:p>
     <w:p>
       <w:pPr>
@@ -1403,11 +1371,9 @@
           <w:numId w:val="12"/>
         </w:numPr>
       </w:pPr>
-      <w:proofErr w:type="spellStart"/>
       <w:r>
         <w:t>Skimage</w:t>
       </w:r>
-      <w:proofErr w:type="spellEnd"/>
     </w:p>
     <w:p>
       <w:pPr>
@@ -1417,11 +1383,9 @@
           <w:numId w:val="12"/>
         </w:numPr>
       </w:pPr>
-      <w:proofErr w:type="spellStart"/>
       <w:r>
         <w:t>Sklearn</w:t>
       </w:r>
-      <w:proofErr w:type="spellEnd"/>
     </w:p>
     <w:p>
       <w:r>
@@ -1667,11 +1631,9 @@
       <w:r>
         <w:t xml:space="preserve">The </w:t>
       </w:r>
-      <w:proofErr w:type="spellStart"/>
       <w:r>
         <w:t>DistortionCalculation</w:t>
       </w:r>
-      <w:proofErr w:type="spellEnd"/>
       <w:r>
         <w:t xml:space="preserve"> class.</w:t>
       </w:r>
@@ -1701,11 +1663,9 @@
       <w:r>
         <w:t xml:space="preserve">The </w:t>
       </w:r>
-      <w:proofErr w:type="spellStart"/>
       <w:r>
         <w:t>AnalysisResults</w:t>
       </w:r>
-      <w:proofErr w:type="spellEnd"/>
       <w:r>
         <w:t xml:space="preserve"> class.</w:t>
       </w:r>
@@ -1831,7 +1791,6 @@
         </w:rPr>
         <w:t xml:space="preserve"> </w:t>
       </w:r>
-      <w:proofErr w:type="spellStart"/>
       <w:r>
         <w:rPr>
           <w:rStyle w:val="HTMLCode"/>
@@ -1843,17 +1802,14 @@
         </w:rPr>
         <w:t>Compute_Distortion</w:t>
       </w:r>
-      <w:proofErr w:type="spellEnd"/>
     </w:p>
     <w:p>
       <w:r>
         <w:t xml:space="preserve">The next step is to load the </w:t>
       </w:r>
-      <w:proofErr w:type="spellStart"/>
       <w:r>
         <w:t>DistortionCalculation</w:t>
       </w:r>
-      <w:proofErr w:type="spellEnd"/>
       <w:r>
         <w:t xml:space="preserve"> module, passing in the folder name with the DICOM and the sequence of interest. </w:t>
       </w:r>
@@ -1880,7 +1836,6 @@
           <w:lang w:eastAsia="en-GB"/>
         </w:rPr>
       </w:pPr>
-      <w:proofErr w:type="spellStart"/>
       <w:r>
         <w:rPr>
           <w:rFonts w:ascii="Consolas" w:eastAsia="Times New Roman" w:hAnsi="Consolas" w:cs="Courier New"/>
@@ -1891,19 +1846,7 @@
           <w:lang w:eastAsia="en-GB"/>
         </w:rPr>
         <w:lastRenderedPageBreak/>
-        <w:t>ComputeDistortionGeoCorrection</w:t>
-      </w:r>
-      <w:proofErr w:type="spellEnd"/>
-      <w:r>
-        <w:rPr>
-          <w:rFonts w:ascii="Consolas" w:eastAsia="Times New Roman" w:hAnsi="Consolas" w:cs="Courier New"/>
-          <w:color w:val="000000"/>
-          <w:sz w:val="18"/>
-          <w:szCs w:val="18"/>
-          <w:bdr w:val="none" w:sz="0" w:space="0" w:color="auto" w:frame="1"/>
-          <w:lang w:eastAsia="en-GB"/>
-        </w:rPr>
-        <w:t xml:space="preserve"> </w:t>
+        <w:t xml:space="preserve">ComputeDistortionGeoCorrection </w:t>
       </w:r>
       <w:r>
         <w:rPr>
@@ -1928,7 +1871,6 @@
         </w:rPr>
         <w:t xml:space="preserve"> </w:t>
       </w:r>
-      <w:proofErr w:type="spellStart"/>
       <w:r>
         <w:rPr>
           <w:rFonts w:ascii="Consolas" w:eastAsia="Times New Roman" w:hAnsi="Consolas" w:cs="Courier New"/>
@@ -1938,9 +1880,41 @@
           <w:bdr w:val="none" w:sz="0" w:space="0" w:color="auto" w:frame="1"/>
           <w:lang w:eastAsia="en-GB"/>
         </w:rPr>
-        <w:t>Compute_Distortion.DistortionCalculation</w:t>
-      </w:r>
-      <w:proofErr w:type="spellEnd"/>
+        <w:t>Compute_Distortion.DistortionCalculation(</w:t>
+      </w:r>
+      <w:r>
+        <w:rPr>
+          <w:rFonts w:ascii="Consolas" w:eastAsia="Times New Roman" w:hAnsi="Consolas" w:cs="Courier New"/>
+          <w:color w:val="0000FF"/>
+          <w:sz w:val="18"/>
+          <w:szCs w:val="18"/>
+          <w:bdr w:val="none" w:sz="0" w:space="0" w:color="auto" w:frame="1"/>
+          <w:lang w:eastAsia="en-GB"/>
+        </w:rPr>
+        <w:t>"</w:t>
+      </w:r>
+      <w:r>
+        <w:rPr>
+          <w:rFonts w:ascii="Consolas" w:eastAsia="Times New Roman" w:hAnsi="Consolas" w:cs="Courier New"/>
+          <w:color w:val="0000FF"/>
+          <w:sz w:val="18"/>
+          <w:szCs w:val="18"/>
+          <w:bdr w:val="none" w:sz="0" w:space="0" w:color="auto" w:frame="1"/>
+          <w:lang w:eastAsia="en-GB"/>
+        </w:rPr>
+        <w:t>FolderName</w:t>
+      </w:r>
+      <w:r>
+        <w:rPr>
+          <w:rFonts w:ascii="Consolas" w:eastAsia="Times New Roman" w:hAnsi="Consolas" w:cs="Courier New"/>
+          <w:color w:val="0000FF"/>
+          <w:sz w:val="18"/>
+          <w:szCs w:val="18"/>
+          <w:bdr w:val="none" w:sz="0" w:space="0" w:color="auto" w:frame="1"/>
+          <w:lang w:eastAsia="en-GB"/>
+        </w:rPr>
+        <w:t>"</w:t>
+      </w:r>
       <w:r>
         <w:rPr>
           <w:rFonts w:ascii="Consolas" w:eastAsia="Times New Roman" w:hAnsi="Consolas" w:cs="Courier New"/>
@@ -1950,7 +1924,7 @@
           <w:bdr w:val="none" w:sz="0" w:space="0" w:color="auto" w:frame="1"/>
           <w:lang w:eastAsia="en-GB"/>
         </w:rPr>
-        <w:t>(</w:t>
+        <w:t xml:space="preserve">, </w:t>
       </w:r>
       <w:r>
         <w:rPr>
@@ -1963,7 +1937,6 @@
         </w:rPr>
         <w:t>"</w:t>
       </w:r>
-      <w:proofErr w:type="spellStart"/>
       <w:r>
         <w:rPr>
           <w:rFonts w:ascii="Consolas" w:eastAsia="Times New Roman" w:hAnsi="Consolas" w:cs="Courier New"/>
@@ -1973,9 +1946,8 @@
           <w:bdr w:val="none" w:sz="0" w:space="0" w:color="auto" w:frame="1"/>
           <w:lang w:eastAsia="en-GB"/>
         </w:rPr>
-        <w:t>FolderName</w:t>
-      </w:r>
-      <w:proofErr w:type="spellEnd"/>
+        <w:t>SequenceName</w:t>
+      </w:r>
       <w:r>
         <w:rPr>
           <w:rFonts w:ascii="Consolas" w:eastAsia="Times New Roman" w:hAnsi="Consolas" w:cs="Courier New"/>
@@ -1996,66 +1968,12 @@
           <w:bdr w:val="none" w:sz="0" w:space="0" w:color="auto" w:frame="1"/>
           <w:lang w:eastAsia="en-GB"/>
         </w:rPr>
-        <w:t xml:space="preserve">, </w:t>
-      </w:r>
-      <w:r>
-        <w:rPr>
-          <w:rFonts w:ascii="Consolas" w:eastAsia="Times New Roman" w:hAnsi="Consolas" w:cs="Courier New"/>
-          <w:color w:val="0000FF"/>
-          <w:sz w:val="18"/>
-          <w:szCs w:val="18"/>
-          <w:bdr w:val="none" w:sz="0" w:space="0" w:color="auto" w:frame="1"/>
-          <w:lang w:eastAsia="en-GB"/>
-        </w:rPr>
-        <w:t>"</w:t>
-      </w:r>
-      <w:proofErr w:type="spellStart"/>
-      <w:r>
-        <w:rPr>
-          <w:rFonts w:ascii="Consolas" w:eastAsia="Times New Roman" w:hAnsi="Consolas" w:cs="Courier New"/>
-          <w:color w:val="0000FF"/>
-          <w:sz w:val="18"/>
-          <w:szCs w:val="18"/>
-          <w:bdr w:val="none" w:sz="0" w:space="0" w:color="auto" w:frame="1"/>
-          <w:lang w:eastAsia="en-GB"/>
-        </w:rPr>
-        <w:t>SequenceName</w:t>
-      </w:r>
-      <w:proofErr w:type="spellEnd"/>
-      <w:r>
-        <w:rPr>
-          <w:rFonts w:ascii="Consolas" w:eastAsia="Times New Roman" w:hAnsi="Consolas" w:cs="Courier New"/>
-          <w:color w:val="0000FF"/>
-          <w:sz w:val="18"/>
-          <w:szCs w:val="18"/>
-          <w:bdr w:val="none" w:sz="0" w:space="0" w:color="auto" w:frame="1"/>
-          <w:lang w:eastAsia="en-GB"/>
-        </w:rPr>
-        <w:t>"</w:t>
-      </w:r>
-      <w:r>
-        <w:rPr>
-          <w:rFonts w:ascii="Consolas" w:eastAsia="Times New Roman" w:hAnsi="Consolas" w:cs="Courier New"/>
-          <w:color w:val="000000"/>
-          <w:sz w:val="18"/>
-          <w:szCs w:val="18"/>
-          <w:bdr w:val="none" w:sz="0" w:space="0" w:color="auto" w:frame="1"/>
-          <w:lang w:eastAsia="en-GB"/>
-        </w:rPr>
         <w:t>)</w:t>
       </w:r>
     </w:p>
     <w:p>
       <w:r>
-        <w:t xml:space="preserve">In a similar fashion the analysis module must be set up as the follows, passing the analysis name (used to name output files etc) and the previously initialised </w:t>
-      </w:r>
-      <w:proofErr w:type="spellStart"/>
-      <w:r>
-        <w:t>DistortionCalculation</w:t>
-      </w:r>
-      <w:proofErr w:type="spellEnd"/>
-      <w:r>
-        <w:t xml:space="preserve"> module. </w:t>
+        <w:t xml:space="preserve">In a similar fashion the analysis module must be set up as the follows, passing the analysis name (used to name output files etc) and the previously initialised DistortionCalculation module. </w:t>
       </w:r>
     </w:p>
     <w:p>
@@ -2077,7 +1995,6 @@
           <w:lang w:eastAsia="en-GB"/>
         </w:rPr>
       </w:pPr>
-      <w:proofErr w:type="spellStart"/>
       <w:r>
         <w:rPr>
           <w:rFonts w:ascii="Consolas" w:eastAsia="Times New Roman" w:hAnsi="Consolas" w:cs="Courier New"/>
@@ -2109,19 +2026,7 @@
           <w:bdr w:val="none" w:sz="0" w:space="0" w:color="auto" w:frame="1"/>
           <w:lang w:eastAsia="en-GB"/>
         </w:rPr>
-        <w:t>ortionAnalysis</w:t>
-      </w:r>
-      <w:proofErr w:type="spellEnd"/>
-      <w:r>
-        <w:rPr>
-          <w:rFonts w:ascii="Consolas" w:eastAsia="Times New Roman" w:hAnsi="Consolas" w:cs="Courier New"/>
-          <w:color w:val="000000"/>
-          <w:sz w:val="18"/>
-          <w:szCs w:val="18"/>
-          <w:bdr w:val="none" w:sz="0" w:space="0" w:color="auto" w:frame="1"/>
-          <w:lang w:eastAsia="en-GB"/>
-        </w:rPr>
-        <w:t xml:space="preserve"> </w:t>
+        <w:t xml:space="preserve">ortionAnalysis </w:t>
       </w:r>
       <w:r>
         <w:rPr>
@@ -2166,19 +2071,7 @@
           <w:bdr w:val="none" w:sz="0" w:space="0" w:color="auto" w:frame="1"/>
           <w:lang w:eastAsia="en-GB"/>
         </w:rPr>
-        <w:t>"AnalysisName</w:t>
-      </w:r>
-      <w:proofErr w:type="gramStart"/>
-      <w:r>
-        <w:rPr>
-          <w:rFonts w:ascii="Consolas" w:eastAsia="Times New Roman" w:hAnsi="Consolas" w:cs="Courier New"/>
-          <w:color w:val="0000FF"/>
-          <w:sz w:val="18"/>
-          <w:szCs w:val="18"/>
-          <w:bdr w:val="none" w:sz="0" w:space="0" w:color="auto" w:frame="1"/>
-          <w:lang w:eastAsia="en-GB"/>
-        </w:rPr>
-        <w:t>"</w:t>
+        <w:t>"AnalysisName"</w:t>
       </w:r>
       <w:r>
         <w:rPr>
@@ -2189,32 +2082,12 @@
           <w:bdr w:val="none" w:sz="0" w:space="0" w:color="auto" w:frame="1"/>
           <w:lang w:eastAsia="en-GB"/>
         </w:rPr>
-        <w:t>,ComputeDistortionGeoCorrection</w:t>
-      </w:r>
-      <w:proofErr w:type="gramEnd"/>
-      <w:r>
-        <w:rPr>
-          <w:rFonts w:ascii="Consolas" w:eastAsia="Times New Roman" w:hAnsi="Consolas" w:cs="Courier New"/>
-          <w:color w:val="000000"/>
-          <w:sz w:val="18"/>
-          <w:szCs w:val="18"/>
-          <w:bdr w:val="none" w:sz="0" w:space="0" w:color="auto" w:frame="1"/>
-          <w:lang w:eastAsia="en-GB"/>
-        </w:rPr>
-        <w:t>)</w:t>
-      </w:r>
-    </w:p>
-    <w:p>
-      <w:r>
-        <w:t xml:space="preserve">Now that we are set up call </w:t>
-      </w:r>
-      <w:proofErr w:type="spellStart"/>
-      <w:r>
-        <w:t>GetFudicialSpheres</w:t>
-      </w:r>
-      <w:proofErr w:type="spellEnd"/>
-      <w:r>
-        <w:t xml:space="preserve"> to find the position of all </w:t>
+        <w:t>,ComputeDistortionGeoCorrection)</w:t>
+      </w:r>
+    </w:p>
+    <w:p>
+      <w:r>
+        <w:t xml:space="preserve">Now that we are set up call GetFudicialSpheres to find the position of all </w:t>
       </w:r>
       <w:r>
         <w:t xml:space="preserve">fiducial </w:t>
@@ -2242,7 +2115,6 @@
           <w:lang w:eastAsia="en-GB"/>
         </w:rPr>
       </w:pPr>
-      <w:proofErr w:type="spellStart"/>
       <w:r>
         <w:rPr>
           <w:rFonts w:ascii="Consolas" w:eastAsia="Times New Roman" w:hAnsi="Consolas" w:cs="Courier New"/>
@@ -2252,19 +2124,7 @@
           <w:bdr w:val="none" w:sz="0" w:space="0" w:color="auto" w:frame="1"/>
           <w:lang w:eastAsia="en-GB"/>
         </w:rPr>
-        <w:t>ComputeDistortionGeoCorrection.GetFudicalSpheres</w:t>
-      </w:r>
-      <w:proofErr w:type="spellEnd"/>
-      <w:r>
-        <w:rPr>
-          <w:rFonts w:ascii="Consolas" w:eastAsia="Times New Roman" w:hAnsi="Consolas" w:cs="Courier New"/>
-          <w:color w:val="000000"/>
-          <w:sz w:val="18"/>
-          <w:szCs w:val="18"/>
-          <w:bdr w:val="none" w:sz="0" w:space="0" w:color="auto" w:frame="1"/>
-          <w:lang w:eastAsia="en-GB"/>
-        </w:rPr>
-        <w:t>()</w:t>
+        <w:t>ComputeDistortionGeoCorrection.GetFudicalSpheres()</w:t>
       </w:r>
     </w:p>
     <w:p>
@@ -2291,7 +2151,6 @@
           <w:lang w:eastAsia="en-GB"/>
         </w:rPr>
       </w:pPr>
-      <w:proofErr w:type="spellStart"/>
       <w:r>
         <w:rPr>
           <w:rFonts w:ascii="Consolas" w:eastAsia="Times New Roman" w:hAnsi="Consolas" w:cs="Courier New"/>
@@ -2301,19 +2160,7 @@
           <w:bdr w:val="none" w:sz="0" w:space="0" w:color="auto" w:frame="1"/>
           <w:lang w:eastAsia="en-GB"/>
         </w:rPr>
-        <w:t>ComputeDistortionGeoCorrection.GetDistances</w:t>
-      </w:r>
-      <w:proofErr w:type="spellEnd"/>
-      <w:r>
-        <w:rPr>
-          <w:rFonts w:ascii="Consolas" w:eastAsia="Times New Roman" w:hAnsi="Consolas" w:cs="Courier New"/>
-          <w:color w:val="000000"/>
-          <w:sz w:val="18"/>
-          <w:szCs w:val="18"/>
-          <w:bdr w:val="none" w:sz="0" w:space="0" w:color="auto" w:frame="1"/>
-          <w:lang w:eastAsia="en-GB"/>
-        </w:rPr>
-        <w:t>()</w:t>
+        <w:t>ComputeDistortionGeoCorrection.GetDistances()</w:t>
       </w:r>
     </w:p>
     <w:p>
@@ -2324,13 +2171,8 @@
         <w:t>So,</w:t>
       </w:r>
       <w:r>
-        <w:t xml:space="preserve"> call the analysis modules </w:t>
-      </w:r>
-      <w:proofErr w:type="spellStart"/>
-      <w:r>
-        <w:t>DistortionAnalysis</w:t>
-      </w:r>
-      <w:proofErr w:type="spellEnd"/>
+        <w:t xml:space="preserve"> call the analysis modules DistortionAnalysis</w:t>
+      </w:r>
       <w:r>
         <w:t xml:space="preserve"> function</w:t>
       </w:r>
@@ -2357,7 +2199,6 @@
           <w:lang w:eastAsia="en-GB"/>
         </w:rPr>
       </w:pPr>
-      <w:proofErr w:type="spellStart"/>
       <w:r>
         <w:rPr>
           <w:rFonts w:ascii="Consolas" w:eastAsia="Times New Roman" w:hAnsi="Consolas" w:cs="Courier New"/>
@@ -2400,32 +2241,12 @@
           <w:bdr w:val="none" w:sz="0" w:space="0" w:color="auto" w:frame="1"/>
           <w:lang w:eastAsia="en-GB"/>
         </w:rPr>
-        <w:t>.DistortionAnalysis</w:t>
-      </w:r>
-      <w:proofErr w:type="spellEnd"/>
-      <w:r>
-        <w:rPr>
-          <w:rFonts w:ascii="Consolas" w:eastAsia="Times New Roman" w:hAnsi="Consolas" w:cs="Courier New"/>
-          <w:color w:val="000000"/>
-          <w:sz w:val="18"/>
-          <w:szCs w:val="18"/>
-          <w:bdr w:val="none" w:sz="0" w:space="0" w:color="auto" w:frame="1"/>
-          <w:lang w:eastAsia="en-GB"/>
-        </w:rPr>
-        <w:t>()</w:t>
-      </w:r>
-    </w:p>
-    <w:p>
-      <w:r>
-        <w:t xml:space="preserve">Finally, to see what the values of the metrics are call the </w:t>
-      </w:r>
-      <w:proofErr w:type="spellStart"/>
-      <w:r>
-        <w:t>PrintToScreen</w:t>
-      </w:r>
-      <w:proofErr w:type="spellEnd"/>
-      <w:r>
-        <w:t xml:space="preserve"> method</w:t>
+        <w:t>.DistortionAnalysis()</w:t>
+      </w:r>
+    </w:p>
+    <w:p>
+      <w:r>
+        <w:t>Finally, to see what the values of the metrics are call the PrintToScreen method</w:t>
       </w:r>
     </w:p>
     <w:p>
@@ -2447,7 +2268,6 @@
           <w:lang w:eastAsia="en-GB"/>
         </w:rPr>
       </w:pPr>
-      <w:proofErr w:type="spellStart"/>
       <w:r>
         <w:rPr>
           <w:rFonts w:ascii="Consolas" w:eastAsia="Times New Roman" w:hAnsi="Consolas" w:cs="Courier New"/>
@@ -2490,19 +2310,7 @@
           <w:bdr w:val="none" w:sz="0" w:space="0" w:color="auto" w:frame="1"/>
           <w:lang w:eastAsia="en-GB"/>
         </w:rPr>
-        <w:t>.PrintToScreen</w:t>
-      </w:r>
-      <w:proofErr w:type="spellEnd"/>
-      <w:r>
-        <w:rPr>
-          <w:rFonts w:ascii="Consolas" w:eastAsia="Times New Roman" w:hAnsi="Consolas" w:cs="Courier New"/>
-          <w:color w:val="000000"/>
-          <w:sz w:val="18"/>
-          <w:szCs w:val="18"/>
-          <w:bdr w:val="none" w:sz="0" w:space="0" w:color="auto" w:frame="1"/>
-          <w:lang w:eastAsia="en-GB"/>
-        </w:rPr>
-        <w:t>()</w:t>
+        <w:t>.PrintToScreen()</w:t>
       </w:r>
     </w:p>
     <w:p>
@@ -2519,23 +2327,7 @@
         <w:t>The complete quick start script is shown below.</w:t>
       </w:r>
       <w:r>
-        <w:t xml:space="preserve"> This script is ready to go with the </w:t>
-      </w:r>
-      <w:proofErr w:type="spellStart"/>
-      <w:r>
-        <w:t>TestData</w:t>
-      </w:r>
-      <w:proofErr w:type="spellEnd"/>
-      <w:r>
-        <w:t xml:space="preserve"> included in the </w:t>
-      </w:r>
-      <w:proofErr w:type="spellStart"/>
-      <w:r>
-        <w:t>github</w:t>
-      </w:r>
-      <w:proofErr w:type="spellEnd"/>
-      <w:r>
-        <w:t>.</w:t>
+        <w:t xml:space="preserve"> This script is ready to go with the TestData included in the github.</w:t>
       </w:r>
     </w:p>
     <w:p>
@@ -2634,7 +2426,6 @@
         </w:rPr>
         <w:t xml:space="preserve"> </w:t>
       </w:r>
-      <w:proofErr w:type="spellStart"/>
       <w:r>
         <w:rPr>
           <w:rFonts w:ascii="Consolas" w:eastAsia="Times New Roman" w:hAnsi="Consolas" w:cs="Courier New"/>
@@ -2646,7 +2437,6 @@
         </w:rPr>
         <w:t>Compute_Distortion</w:t>
       </w:r>
-      <w:proofErr w:type="spellEnd"/>
     </w:p>
     <w:p>
       <w:pPr>
@@ -2782,7 +2572,6 @@
           <w:lang w:eastAsia="en-GB"/>
         </w:rPr>
       </w:pPr>
-      <w:proofErr w:type="spellStart"/>
       <w:r>
         <w:rPr>
           <w:rFonts w:ascii="Consolas" w:eastAsia="Times New Roman" w:hAnsi="Consolas" w:cs="Courier New"/>
@@ -2792,19 +2581,7 @@
           <w:bdr w:val="none" w:sz="0" w:space="0" w:color="auto" w:frame="1"/>
           <w:lang w:eastAsia="en-GB"/>
         </w:rPr>
-        <w:t>ComputeDistortionGeoCorrection</w:t>
-      </w:r>
-      <w:proofErr w:type="spellEnd"/>
-      <w:r>
-        <w:rPr>
-          <w:rFonts w:ascii="Consolas" w:eastAsia="Times New Roman" w:hAnsi="Consolas" w:cs="Courier New"/>
-          <w:color w:val="000000"/>
-          <w:sz w:val="18"/>
-          <w:szCs w:val="18"/>
-          <w:bdr w:val="none" w:sz="0" w:space="0" w:color="auto" w:frame="1"/>
-          <w:lang w:eastAsia="en-GB"/>
-        </w:rPr>
-        <w:t xml:space="preserve"> </w:t>
+        <w:t xml:space="preserve">ComputeDistortionGeoCorrection </w:t>
       </w:r>
       <w:r>
         <w:rPr>
@@ -2829,7 +2606,6 @@
         </w:rPr>
         <w:t xml:space="preserve"> </w:t>
       </w:r>
-      <w:proofErr w:type="spellStart"/>
       <w:r>
         <w:rPr>
           <w:rFonts w:ascii="Consolas" w:eastAsia="Times New Roman" w:hAnsi="Consolas" w:cs="Courier New"/>
@@ -2839,9 +2615,29 @@
           <w:bdr w:val="none" w:sz="0" w:space="0" w:color="auto" w:frame="1"/>
           <w:lang w:eastAsia="en-GB"/>
         </w:rPr>
-        <w:t>Compute_Distortion.DistortionCalculation</w:t>
-      </w:r>
-      <w:proofErr w:type="spellEnd"/>
+        <w:t>Compute_Distortion.DistortionCalculation(</w:t>
+      </w:r>
+      <w:r>
+        <w:rPr>
+          <w:rFonts w:ascii="Consolas" w:eastAsia="Times New Roman" w:hAnsi="Consolas" w:cs="Courier New"/>
+          <w:color w:val="0000FF"/>
+          <w:sz w:val="18"/>
+          <w:szCs w:val="18"/>
+          <w:bdr w:val="none" w:sz="0" w:space="0" w:color="auto" w:frame="1"/>
+          <w:lang w:eastAsia="en-GB"/>
+        </w:rPr>
+        <w:t>"TestData"</w:t>
+      </w:r>
+      <w:r>
+        <w:rPr>
+          <w:rFonts w:ascii="Consolas" w:eastAsia="Times New Roman" w:hAnsi="Consolas" w:cs="Times New Roman"/>
+          <w:color w:val="000000"/>
+          <w:sz w:val="18"/>
+          <w:szCs w:val="18"/>
+          <w:lang w:eastAsia="en-GB"/>
+        </w:rPr>
+        <w:t xml:space="preserve"> </w:t>
+      </w:r>
       <w:r>
         <w:rPr>
           <w:rFonts w:ascii="Consolas" w:eastAsia="Times New Roman" w:hAnsi="Consolas" w:cs="Courier New"/>
@@ -2851,7 +2647,7 @@
           <w:bdr w:val="none" w:sz="0" w:space="0" w:color="auto" w:frame="1"/>
           <w:lang w:eastAsia="en-GB"/>
         </w:rPr>
-        <w:t>(</w:t>
+        <w:t xml:space="preserve">, </w:t>
       </w:r>
       <w:r>
         <w:rPr>
@@ -2862,100 +2658,7 @@
           <w:bdr w:val="none" w:sz="0" w:space="0" w:color="auto" w:frame="1"/>
           <w:lang w:eastAsia="en-GB"/>
         </w:rPr>
-        <w:t>"</w:t>
-      </w:r>
-      <w:proofErr w:type="spellStart"/>
-      <w:r>
-        <w:rPr>
-          <w:rFonts w:ascii="Consolas" w:eastAsia="Times New Roman" w:hAnsi="Consolas" w:cs="Courier New"/>
-          <w:color w:val="0000FF"/>
-          <w:sz w:val="18"/>
-          <w:szCs w:val="18"/>
-          <w:bdr w:val="none" w:sz="0" w:space="0" w:color="auto" w:frame="1"/>
-          <w:lang w:eastAsia="en-GB"/>
-        </w:rPr>
-        <w:t>TestData</w:t>
-      </w:r>
-      <w:proofErr w:type="spellEnd"/>
-      <w:proofErr w:type="gramStart"/>
-      <w:r>
-        <w:rPr>
-          <w:rFonts w:ascii="Consolas" w:eastAsia="Times New Roman" w:hAnsi="Consolas" w:cs="Courier New"/>
-          <w:color w:val="0000FF"/>
-          <w:sz w:val="18"/>
-          <w:szCs w:val="18"/>
-          <w:bdr w:val="none" w:sz="0" w:space="0" w:color="auto" w:frame="1"/>
-          <w:lang w:eastAsia="en-GB"/>
-        </w:rPr>
-        <w:t>"</w:t>
-      </w:r>
-      <w:r>
-        <w:rPr>
-          <w:rFonts w:ascii="Consolas" w:eastAsia="Times New Roman" w:hAnsi="Consolas" w:cs="Times New Roman"/>
-          <w:color w:val="000000"/>
-          <w:sz w:val="18"/>
-          <w:szCs w:val="18"/>
-          <w:lang w:eastAsia="en-GB"/>
-        </w:rPr>
-        <w:t xml:space="preserve"> </w:t>
-      </w:r>
-      <w:r>
-        <w:rPr>
-          <w:rFonts w:ascii="Consolas" w:eastAsia="Times New Roman" w:hAnsi="Consolas" w:cs="Courier New"/>
-          <w:color w:val="000000"/>
-          <w:sz w:val="18"/>
-          <w:szCs w:val="18"/>
-          <w:bdr w:val="none" w:sz="0" w:space="0" w:color="auto" w:frame="1"/>
-          <w:lang w:eastAsia="en-GB"/>
-        </w:rPr>
-        <w:t>,</w:t>
-      </w:r>
-      <w:proofErr w:type="gramEnd"/>
-      <w:r>
-        <w:rPr>
-          <w:rFonts w:ascii="Consolas" w:eastAsia="Times New Roman" w:hAnsi="Consolas" w:cs="Courier New"/>
-          <w:color w:val="000000"/>
-          <w:sz w:val="18"/>
-          <w:szCs w:val="18"/>
-          <w:bdr w:val="none" w:sz="0" w:space="0" w:color="auto" w:frame="1"/>
-          <w:lang w:eastAsia="en-GB"/>
-        </w:rPr>
-        <w:t xml:space="preserve"> </w:t>
-      </w:r>
-      <w:r>
-        <w:rPr>
-          <w:rFonts w:ascii="Consolas" w:eastAsia="Times New Roman" w:hAnsi="Consolas" w:cs="Courier New"/>
-          <w:color w:val="0000FF"/>
-          <w:sz w:val="18"/>
-          <w:szCs w:val="18"/>
-          <w:bdr w:val="none" w:sz="0" w:space="0" w:color="auto" w:frame="1"/>
-          <w:lang w:eastAsia="en-GB"/>
-        </w:rPr>
-        <w:t xml:space="preserve">"3D Sag T1 BRAVO </w:t>
-      </w:r>
-      <w:proofErr w:type="spellStart"/>
-      <w:r>
-        <w:rPr>
-          <w:rFonts w:ascii="Consolas" w:eastAsia="Times New Roman" w:hAnsi="Consolas" w:cs="Courier New"/>
-          <w:color w:val="0000FF"/>
-          <w:sz w:val="18"/>
-          <w:szCs w:val="18"/>
-          <w:bdr w:val="none" w:sz="0" w:space="0" w:color="auto" w:frame="1"/>
-          <w:lang w:eastAsia="en-GB"/>
-        </w:rPr>
-        <w:t>Geom</w:t>
-      </w:r>
-      <w:proofErr w:type="spellEnd"/>
-      <w:r>
-        <w:rPr>
-          <w:rFonts w:ascii="Consolas" w:eastAsia="Times New Roman" w:hAnsi="Consolas" w:cs="Courier New"/>
-          <w:color w:val="0000FF"/>
-          <w:sz w:val="18"/>
-          <w:szCs w:val="18"/>
-          <w:bdr w:val="none" w:sz="0" w:space="0" w:color="auto" w:frame="1"/>
-          <w:lang w:eastAsia="en-GB"/>
-        </w:rPr>
-        <w:t xml:space="preserve"> Core"</w:t>
+        <w:t>"3D Sag T1 BRAVO Geom Core"</w:t>
       </w:r>
       <w:r>
         <w:rPr>
@@ -3027,79 +2730,7 @@
           <w:bdr w:val="none" w:sz="0" w:space="0" w:color="auto" w:frame="1"/>
           <w:lang w:eastAsia="en-GB"/>
         </w:rPr>
-        <w:t xml:space="preserve">#Set up the analysis script, this takes the computed </w:t>
-      </w:r>
-      <w:proofErr w:type="spellStart"/>
-      <w:r>
-        <w:rPr>
-          <w:rFonts w:ascii="Consolas" w:eastAsia="Times New Roman" w:hAnsi="Consolas" w:cs="Courier New"/>
-          <w:color w:val="008200"/>
-          <w:sz w:val="18"/>
-          <w:szCs w:val="18"/>
-          <w:bdr w:val="none" w:sz="0" w:space="0" w:color="auto" w:frame="1"/>
-          <w:lang w:eastAsia="en-GB"/>
-        </w:rPr>
-        <w:t>distacnes</w:t>
-      </w:r>
-      <w:proofErr w:type="spellEnd"/>
-      <w:r>
-        <w:rPr>
-          <w:rFonts w:ascii="Consolas" w:eastAsia="Times New Roman" w:hAnsi="Consolas" w:cs="Courier New"/>
-          <w:color w:val="008200"/>
-          <w:sz w:val="18"/>
-          <w:szCs w:val="18"/>
-          <w:bdr w:val="none" w:sz="0" w:space="0" w:color="auto" w:frame="1"/>
-          <w:lang w:eastAsia="en-GB"/>
-        </w:rPr>
-        <w:t xml:space="preserve"> and output metrics. Pass a tag for the </w:t>
-      </w:r>
-      <w:proofErr w:type="spellStart"/>
-      <w:r>
-        <w:rPr>
-          <w:rFonts w:ascii="Consolas" w:eastAsia="Times New Roman" w:hAnsi="Consolas" w:cs="Courier New"/>
-          <w:color w:val="008200"/>
-          <w:sz w:val="18"/>
-          <w:szCs w:val="18"/>
-          <w:bdr w:val="none" w:sz="0" w:space="0" w:color="auto" w:frame="1"/>
-          <w:lang w:eastAsia="en-GB"/>
-        </w:rPr>
-        <w:t>calculaton</w:t>
-      </w:r>
-      <w:proofErr w:type="spellEnd"/>
-      <w:r>
-        <w:rPr>
-          <w:rFonts w:ascii="Consolas" w:eastAsia="Times New Roman" w:hAnsi="Consolas" w:cs="Courier New"/>
-          <w:color w:val="008200"/>
-          <w:sz w:val="18"/>
-          <w:szCs w:val="18"/>
-          <w:bdr w:val="none" w:sz="0" w:space="0" w:color="auto" w:frame="1"/>
-          <w:lang w:eastAsia="en-GB"/>
-        </w:rPr>
-        <w:t xml:space="preserve"> (used for naming saved images etc) and the previously constructed </w:t>
-      </w:r>
-      <w:proofErr w:type="spellStart"/>
-      <w:r>
-        <w:rPr>
-          <w:rFonts w:ascii="Consolas" w:eastAsia="Times New Roman" w:hAnsi="Consolas" w:cs="Courier New"/>
-          <w:color w:val="008200"/>
-          <w:sz w:val="18"/>
-          <w:szCs w:val="18"/>
-          <w:bdr w:val="none" w:sz="0" w:space="0" w:color="auto" w:frame="1"/>
-          <w:lang w:eastAsia="en-GB"/>
-        </w:rPr>
-        <w:t>distirtion</w:t>
-      </w:r>
-      <w:proofErr w:type="spellEnd"/>
-      <w:r>
-        <w:rPr>
-          <w:rFonts w:ascii="Consolas" w:eastAsia="Times New Roman" w:hAnsi="Consolas" w:cs="Courier New"/>
-          <w:color w:val="008200"/>
-          <w:sz w:val="18"/>
-          <w:szCs w:val="18"/>
-          <w:bdr w:val="none" w:sz="0" w:space="0" w:color="auto" w:frame="1"/>
-          <w:lang w:eastAsia="en-GB"/>
-        </w:rPr>
-        <w:t xml:space="preserve"> calc class</w:t>
+        <w:t>#Set up the analysis script, this takes the computed distacnes and output metrics. Pass a tag for the calculaton (used for naming saved images etc) and the previously constructed distirtion calc class</w:t>
       </w:r>
     </w:p>
     <w:p>
@@ -3121,7 +2752,6 @@
           <w:lang w:eastAsia="en-GB"/>
         </w:rPr>
       </w:pPr>
-      <w:proofErr w:type="spellStart"/>
       <w:r>
         <w:rPr>
           <w:rFonts w:ascii="Consolas" w:eastAsia="Times New Roman" w:hAnsi="Consolas" w:cs="Courier New"/>
@@ -3131,19 +2761,7 @@
           <w:bdr w:val="none" w:sz="0" w:space="0" w:color="auto" w:frame="1"/>
           <w:lang w:eastAsia="en-GB"/>
         </w:rPr>
-        <w:t>NoDistortionAnalysis</w:t>
-      </w:r>
-      <w:proofErr w:type="spellEnd"/>
-      <w:r>
-        <w:rPr>
-          <w:rFonts w:ascii="Consolas" w:eastAsia="Times New Roman" w:hAnsi="Consolas" w:cs="Courier New"/>
-          <w:color w:val="000000"/>
-          <w:sz w:val="18"/>
-          <w:szCs w:val="18"/>
-          <w:bdr w:val="none" w:sz="0" w:space="0" w:color="auto" w:frame="1"/>
-          <w:lang w:eastAsia="en-GB"/>
-        </w:rPr>
-        <w:t xml:space="preserve"> </w:t>
+        <w:t xml:space="preserve">NoDistortionAnalysis </w:t>
       </w:r>
       <w:r>
         <w:rPr>
@@ -3188,19 +2806,7 @@
           <w:bdr w:val="none" w:sz="0" w:space="0" w:color="auto" w:frame="1"/>
           <w:lang w:eastAsia="en-GB"/>
         </w:rPr>
-        <w:t>"No_Distortion</w:t>
-      </w:r>
-      <w:proofErr w:type="gramStart"/>
-      <w:r>
-        <w:rPr>
-          <w:rFonts w:ascii="Consolas" w:eastAsia="Times New Roman" w:hAnsi="Consolas" w:cs="Courier New"/>
-          <w:color w:val="0000FF"/>
-          <w:sz w:val="18"/>
-          <w:szCs w:val="18"/>
-          <w:bdr w:val="none" w:sz="0" w:space="0" w:color="auto" w:frame="1"/>
-          <w:lang w:eastAsia="en-GB"/>
-        </w:rPr>
-        <w:t>"</w:t>
+        <w:t>"No_Distortion"</w:t>
       </w:r>
       <w:r>
         <w:rPr>
@@ -3211,19 +2817,7 @@
           <w:bdr w:val="none" w:sz="0" w:space="0" w:color="auto" w:frame="1"/>
           <w:lang w:eastAsia="en-GB"/>
         </w:rPr>
-        <w:t>,ComputeDistortionGeoCorrection</w:t>
-      </w:r>
-      <w:proofErr w:type="gramEnd"/>
-      <w:r>
-        <w:rPr>
-          <w:rFonts w:ascii="Consolas" w:eastAsia="Times New Roman" w:hAnsi="Consolas" w:cs="Courier New"/>
-          <w:color w:val="000000"/>
-          <w:sz w:val="18"/>
-          <w:szCs w:val="18"/>
-          <w:bdr w:val="none" w:sz="0" w:space="0" w:color="auto" w:frame="1"/>
-          <w:lang w:eastAsia="en-GB"/>
-        </w:rPr>
-        <w:t>)</w:t>
+        <w:t>,ComputeDistortionGeoCorrection)</w:t>
       </w:r>
     </w:p>
     <w:p>
@@ -3306,7 +2900,6 @@
           <w:lang w:eastAsia="en-GB"/>
         </w:rPr>
       </w:pPr>
-      <w:proofErr w:type="spellStart"/>
       <w:r>
         <w:rPr>
           <w:rFonts w:ascii="Consolas" w:eastAsia="Times New Roman" w:hAnsi="Consolas" w:cs="Courier New"/>
@@ -3316,19 +2909,7 @@
           <w:bdr w:val="none" w:sz="0" w:space="0" w:color="auto" w:frame="1"/>
           <w:lang w:eastAsia="en-GB"/>
         </w:rPr>
-        <w:t>ComputeDistortionGeoCorrection.GetFudicalSpheres</w:t>
-      </w:r>
-      <w:proofErr w:type="spellEnd"/>
-      <w:r>
-        <w:rPr>
-          <w:rFonts w:ascii="Consolas" w:eastAsia="Times New Roman" w:hAnsi="Consolas" w:cs="Courier New"/>
-          <w:color w:val="000000"/>
-          <w:sz w:val="18"/>
-          <w:szCs w:val="18"/>
-          <w:bdr w:val="none" w:sz="0" w:space="0" w:color="auto" w:frame="1"/>
-          <w:lang w:eastAsia="en-GB"/>
-        </w:rPr>
-        <w:t>()</w:t>
+        <w:t>ComputeDistortionGeoCorrection.GetFudicalSpheres()</w:t>
       </w:r>
     </w:p>
     <w:p>
@@ -3441,7 +3022,6 @@
           <w:lang w:eastAsia="en-GB"/>
         </w:rPr>
       </w:pPr>
-      <w:proofErr w:type="spellStart"/>
       <w:r>
         <w:rPr>
           <w:rFonts w:ascii="Consolas" w:eastAsia="Times New Roman" w:hAnsi="Consolas" w:cs="Courier New"/>
@@ -3451,19 +3031,7 @@
           <w:bdr w:val="none" w:sz="0" w:space="0" w:color="auto" w:frame="1"/>
           <w:lang w:eastAsia="en-GB"/>
         </w:rPr>
-        <w:t>ComputeDistortionGeoCorrection.GetDistances</w:t>
-      </w:r>
-      <w:proofErr w:type="spellEnd"/>
-      <w:r>
-        <w:rPr>
-          <w:rFonts w:ascii="Consolas" w:eastAsia="Times New Roman" w:hAnsi="Consolas" w:cs="Courier New"/>
-          <w:color w:val="000000"/>
-          <w:sz w:val="18"/>
-          <w:szCs w:val="18"/>
-          <w:bdr w:val="none" w:sz="0" w:space="0" w:color="auto" w:frame="1"/>
-          <w:lang w:eastAsia="en-GB"/>
-        </w:rPr>
-        <w:t>()</w:t>
+        <w:t>ComputeDistortionGeoCorrection.GetDistances()</w:t>
       </w:r>
     </w:p>
     <w:p>
@@ -3524,31 +3092,7 @@
           <w:bdr w:val="none" w:sz="0" w:space="0" w:color="auto" w:frame="1"/>
           <w:lang w:eastAsia="en-GB"/>
         </w:rPr>
-        <w:t xml:space="preserve">#Call this </w:t>
-      </w:r>
-      <w:proofErr w:type="spellStart"/>
-      <w:r>
-        <w:rPr>
-          <w:rFonts w:ascii="Consolas" w:eastAsia="Times New Roman" w:hAnsi="Consolas" w:cs="Courier New"/>
-          <w:color w:val="008200"/>
-          <w:sz w:val="18"/>
-          <w:szCs w:val="18"/>
-          <w:bdr w:val="none" w:sz="0" w:space="0" w:color="auto" w:frame="1"/>
-          <w:lang w:eastAsia="en-GB"/>
-        </w:rPr>
-        <w:t>functuion</w:t>
-      </w:r>
-      <w:proofErr w:type="spellEnd"/>
-      <w:r>
-        <w:rPr>
-          <w:rFonts w:ascii="Consolas" w:eastAsia="Times New Roman" w:hAnsi="Consolas" w:cs="Courier New"/>
-          <w:color w:val="008200"/>
-          <w:sz w:val="18"/>
-          <w:szCs w:val="18"/>
-          <w:bdr w:val="none" w:sz="0" w:space="0" w:color="auto" w:frame="1"/>
-          <w:lang w:eastAsia="en-GB"/>
-        </w:rPr>
-        <w:t xml:space="preserve"> to analyse the distances and compute the metrics</w:t>
+        <w:t>#Call this functuion to analyse the distances and compute the metrics</w:t>
       </w:r>
     </w:p>
     <w:p>
@@ -3570,7 +3114,6 @@
           <w:lang w:eastAsia="en-GB"/>
         </w:rPr>
       </w:pPr>
-      <w:proofErr w:type="spellStart"/>
       <w:r>
         <w:rPr>
           <w:rFonts w:ascii="Consolas" w:eastAsia="Times New Roman" w:hAnsi="Consolas" w:cs="Courier New"/>
@@ -3592,19 +3135,7 @@
           <w:bdr w:val="none" w:sz="0" w:space="0" w:color="auto" w:frame="1"/>
           <w:lang w:eastAsia="en-GB"/>
         </w:rPr>
-        <w:t>.DistortionAnalysis</w:t>
-      </w:r>
-      <w:proofErr w:type="spellEnd"/>
-      <w:r>
-        <w:rPr>
-          <w:rFonts w:ascii="Consolas" w:eastAsia="Times New Roman" w:hAnsi="Consolas" w:cs="Courier New"/>
-          <w:color w:val="000000"/>
-          <w:sz w:val="18"/>
-          <w:szCs w:val="18"/>
-          <w:bdr w:val="none" w:sz="0" w:space="0" w:color="auto" w:frame="1"/>
-          <w:lang w:eastAsia="en-GB"/>
-        </w:rPr>
-        <w:t>()</w:t>
+        <w:t>.DistortionAnalysis()</w:t>
       </w:r>
     </w:p>
     <w:p>
@@ -3687,7 +3218,6 @@
           <w:lang w:eastAsia="en-GB"/>
         </w:rPr>
       </w:pPr>
-      <w:proofErr w:type="spellStart"/>
       <w:r>
         <w:rPr>
           <w:rFonts w:ascii="Consolas" w:eastAsia="Times New Roman" w:hAnsi="Consolas" w:cs="Courier New"/>
@@ -3708,19 +3238,7 @@
           <w:bdr w:val="none" w:sz="0" w:space="0" w:color="auto" w:frame="1"/>
           <w:lang w:eastAsia="en-GB"/>
         </w:rPr>
-        <w:t>.PrintToScreen</w:t>
-      </w:r>
-      <w:proofErr w:type="spellEnd"/>
-      <w:r>
-        <w:rPr>
-          <w:rFonts w:ascii="Consolas" w:eastAsia="Times New Roman" w:hAnsi="Consolas" w:cs="Courier New"/>
-          <w:color w:val="000000"/>
-          <w:sz w:val="18"/>
-          <w:szCs w:val="18"/>
-          <w:bdr w:val="none" w:sz="0" w:space="0" w:color="auto" w:frame="1"/>
-          <w:lang w:eastAsia="en-GB"/>
-        </w:rPr>
-        <w:t>()</w:t>
+        <w:t>.PrintToScreen()</w:t>
       </w:r>
     </w:p>
     <w:p>
@@ -3773,13 +3291,8 @@
           <w:numId w:val="16"/>
         </w:numPr>
       </w:pPr>
-      <w:proofErr w:type="spellStart"/>
-      <w:r>
-        <w:t>Interplate</w:t>
-      </w:r>
-      <w:proofErr w:type="spellEnd"/>
-      <w:r>
-        <w:t xml:space="preserve"> Max Distortion</w:t>
+      <w:r>
+        <w:t>Interplate Max Distortion</w:t>
       </w:r>
     </w:p>
     <w:p>
@@ -3791,15 +3304,7 @@
         </w:numPr>
       </w:pPr>
       <w:r>
-        <w:t xml:space="preserve">The largest </w:t>
-      </w:r>
-      <w:proofErr w:type="spellStart"/>
-      <w:r>
-        <w:t>interplate</w:t>
-      </w:r>
-      <w:proofErr w:type="spellEnd"/>
-      <w:r>
-        <w:t xml:space="preserve"> difference between the measured and expected distance</w:t>
+        <w:t>The largest interplate difference between the measured and expected distance</w:t>
       </w:r>
       <w:r>
         <w:t xml:space="preserve">, </w:t>
@@ -3816,13 +3321,8 @@
           <w:numId w:val="16"/>
         </w:numPr>
       </w:pPr>
-      <w:proofErr w:type="spellStart"/>
-      <w:r>
-        <w:t>Interplate</w:t>
-      </w:r>
-      <w:proofErr w:type="spellEnd"/>
-      <w:r>
-        <w:t xml:space="preserve"> Max Percentage Distortion</w:t>
+      <w:r>
+        <w:t>Interplate Max Percentage Distortion</w:t>
       </w:r>
     </w:p>
     <w:p>
@@ -3834,15 +3334,7 @@
         </w:numPr>
       </w:pPr>
       <w:r>
-        <w:t xml:space="preserve">The largest </w:t>
-      </w:r>
-      <w:proofErr w:type="spellStart"/>
-      <w:r>
-        <w:t>interplate</w:t>
-      </w:r>
-      <w:proofErr w:type="spellEnd"/>
-      <w:r>
-        <w:t xml:space="preserve"> difference between the measured and expected distance</w:t>
+        <w:t>The largest interplate difference between the measured and expected distance</w:t>
       </w:r>
       <w:r>
         <w:t xml:space="preserve">, </w:t>
@@ -3859,13 +3351,8 @@
           <w:numId w:val="16"/>
         </w:numPr>
       </w:pPr>
-      <w:proofErr w:type="spellStart"/>
-      <w:r>
-        <w:t>Interplate</w:t>
-      </w:r>
-      <w:proofErr w:type="spellEnd"/>
-      <w:r>
-        <w:t xml:space="preserve"> Coefficient </w:t>
+      <w:r>
+        <w:t xml:space="preserve">Interplate Coefficient </w:t>
       </w:r>
       <w:r>
         <w:t>of</w:t>
@@ -3895,15 +3382,7 @@
         <w:t xml:space="preserve"> Variation</w:t>
       </w:r>
       <w:r>
-        <w:t xml:space="preserve"> is computed for all </w:t>
-      </w:r>
-      <w:proofErr w:type="spellStart"/>
-      <w:r>
-        <w:t>interplate</w:t>
-      </w:r>
-      <w:proofErr w:type="spellEnd"/>
-      <w:r>
-        <w:t xml:space="preserve"> distances</w:t>
+        <w:t xml:space="preserve"> is computed for all interplate distances</w:t>
       </w:r>
     </w:p>
     <w:p>
@@ -3914,13 +3393,8 @@
           <w:numId w:val="16"/>
         </w:numPr>
       </w:pPr>
-      <w:proofErr w:type="spellStart"/>
-      <w:r>
-        <w:t>Interplate</w:t>
-      </w:r>
-      <w:proofErr w:type="spellEnd"/>
-      <w:r>
-        <w:t xml:space="preserve"> Max Distortion </w:t>
+      <w:r>
+        <w:t xml:space="preserve">Interplate Max Distortion </w:t>
       </w:r>
       <w:r>
         <w:t>X</w:t>
@@ -3935,15 +3409,7 @@
         </w:numPr>
       </w:pPr>
       <w:r>
-        <w:t xml:space="preserve">The largest </w:t>
-      </w:r>
-      <w:proofErr w:type="spellStart"/>
-      <w:r>
-        <w:t>interplate</w:t>
-      </w:r>
-      <w:proofErr w:type="spellEnd"/>
-      <w:r>
-        <w:t xml:space="preserve"> difference in the x direction between the measured and expected distance</w:t>
+        <w:t>The largest interplate difference in the x direction between the measured and expected distance</w:t>
       </w:r>
       <w:r>
         <w:t xml:space="preserve">, </w:t>
@@ -3960,13 +3426,8 @@
           <w:numId w:val="16"/>
         </w:numPr>
       </w:pPr>
-      <w:proofErr w:type="spellStart"/>
-      <w:r>
-        <w:t>Interplate</w:t>
-      </w:r>
-      <w:proofErr w:type="spellEnd"/>
-      <w:r>
-        <w:t xml:space="preserve"> Max Distortion </w:t>
+      <w:r>
+        <w:t xml:space="preserve">Interplate Max Distortion </w:t>
       </w:r>
       <w:r>
         <w:t>Y</w:t>
@@ -3981,15 +3442,7 @@
         </w:numPr>
       </w:pPr>
       <w:r>
-        <w:t xml:space="preserve">The largest </w:t>
-      </w:r>
-      <w:proofErr w:type="spellStart"/>
-      <w:r>
-        <w:t>interplate</w:t>
-      </w:r>
-      <w:proofErr w:type="spellEnd"/>
-      <w:r>
-        <w:t xml:space="preserve"> difference</w:t>
+        <w:t>The largest interplate difference</w:t>
       </w:r>
       <w:r>
         <w:t xml:space="preserve"> in the y direction</w:t>
@@ -4012,13 +3465,8 @@
           <w:numId w:val="16"/>
         </w:numPr>
       </w:pPr>
-      <w:proofErr w:type="spellStart"/>
-      <w:r>
-        <w:t>Interplate</w:t>
-      </w:r>
-      <w:proofErr w:type="spellEnd"/>
-      <w:r>
-        <w:t xml:space="preserve"> Max Distortion </w:t>
+      <w:r>
+        <w:t xml:space="preserve">Interplate Max Distortion </w:t>
       </w:r>
       <w:r>
         <w:t>Z</w:t>
@@ -4033,15 +3481,7 @@
         </w:numPr>
       </w:pPr>
       <w:r>
-        <w:t xml:space="preserve">The largest </w:t>
-      </w:r>
-      <w:proofErr w:type="spellStart"/>
-      <w:r>
-        <w:t>interplate</w:t>
-      </w:r>
-      <w:proofErr w:type="spellEnd"/>
-      <w:r>
-        <w:t xml:space="preserve"> difference</w:t>
+        <w:t>The largest interplate difference</w:t>
       </w:r>
       <w:r>
         <w:t xml:space="preserve"> in the z direction</w:t>
@@ -4064,13 +3504,8 @@
           <w:numId w:val="16"/>
         </w:numPr>
       </w:pPr>
-      <w:proofErr w:type="spellStart"/>
-      <w:r>
-        <w:t>Interplate</w:t>
-      </w:r>
-      <w:proofErr w:type="spellEnd"/>
-      <w:r>
-        <w:t xml:space="preserve"> Coefficient </w:t>
+      <w:r>
+        <w:t xml:space="preserve">Interplate Coefficient </w:t>
       </w:r>
       <w:r>
         <w:t>of</w:t>
@@ -4094,15 +3529,7 @@
         <w:t>Coefficient of Variation</w:t>
       </w:r>
       <w:r>
-        <w:t xml:space="preserve"> in the x direction is computed for all </w:t>
-      </w:r>
-      <w:proofErr w:type="spellStart"/>
-      <w:r>
-        <w:t>interplate</w:t>
-      </w:r>
-      <w:proofErr w:type="spellEnd"/>
-      <w:r>
-        <w:t xml:space="preserve"> distances</w:t>
+        <w:t xml:space="preserve"> in the x direction is computed for all interplate distances</w:t>
       </w:r>
     </w:p>
     <w:p>
@@ -4113,13 +3540,8 @@
           <w:numId w:val="16"/>
         </w:numPr>
       </w:pPr>
-      <w:proofErr w:type="spellStart"/>
-      <w:r>
-        <w:t>Interplate</w:t>
-      </w:r>
-      <w:proofErr w:type="spellEnd"/>
-      <w:r>
-        <w:t xml:space="preserve"> Coefficient </w:t>
+      <w:r>
+        <w:t xml:space="preserve">Interplate Coefficient </w:t>
       </w:r>
       <w:r>
         <w:t>of</w:t>
@@ -4146,15 +3568,7 @@
         <w:t>Coefficient of Variation</w:t>
       </w:r>
       <w:r>
-        <w:t xml:space="preserve"> in the y direction is computed for all </w:t>
-      </w:r>
-      <w:proofErr w:type="spellStart"/>
-      <w:r>
-        <w:t>interplate</w:t>
-      </w:r>
-      <w:proofErr w:type="spellEnd"/>
-      <w:r>
-        <w:t xml:space="preserve"> distances</w:t>
+        <w:t xml:space="preserve"> in the y direction is computed for all interplate distances</w:t>
       </w:r>
     </w:p>
     <w:p>
@@ -4165,13 +3579,8 @@
           <w:numId w:val="16"/>
         </w:numPr>
       </w:pPr>
-      <w:proofErr w:type="spellStart"/>
-      <w:r>
-        <w:t>Interplate</w:t>
-      </w:r>
-      <w:proofErr w:type="spellEnd"/>
-      <w:r>
-        <w:t xml:space="preserve"> Coefficient </w:t>
+      <w:r>
+        <w:t xml:space="preserve">Interplate Coefficient </w:t>
       </w:r>
       <w:r>
         <w:t>of</w:t>
@@ -4198,15 +3607,7 @@
         <w:t>Coefficient of Variation</w:t>
       </w:r>
       <w:r>
-        <w:t xml:space="preserve"> in the z direction is computed for all </w:t>
-      </w:r>
-      <w:proofErr w:type="spellStart"/>
-      <w:r>
-        <w:t>interplate</w:t>
-      </w:r>
-      <w:proofErr w:type="spellEnd"/>
-      <w:r>
-        <w:t xml:space="preserve"> distances</w:t>
+        <w:t xml:space="preserve"> in the z direction is computed for all interplate distances</w:t>
       </w:r>
     </w:p>
     <w:p>
@@ -4582,16 +3983,11 @@
           <w:numId w:val="15"/>
         </w:numPr>
       </w:pPr>
-      <w:proofErr w:type="spellStart"/>
       <w:r>
         <w:t>Compute_Distortio</w:t>
       </w:r>
       <w:r>
-        <w:t>n</w:t>
-      </w:r>
-      <w:proofErr w:type="spellEnd"/>
-      <w:r>
-        <w:t xml:space="preserve"> functions</w:t>
+        <w:t>n functions</w:t>
       </w:r>
     </w:p>
     <w:p>
@@ -4602,18 +3998,11 @@
           <w:numId w:val="15"/>
         </w:numPr>
       </w:pPr>
-      <w:proofErr w:type="spellStart"/>
-      <w:proofErr w:type="gramStart"/>
       <w:r>
         <w:t>GetFudicalSpheres</w:t>
       </w:r>
-      <w:proofErr w:type="spellEnd"/>
-      <w:r>
-        <w:t>(</w:t>
-      </w:r>
-      <w:proofErr w:type="gramEnd"/>
-      <w:r>
-        <w:t>)</w:t>
+      <w:r>
+        <w:t>()</w:t>
       </w:r>
     </w:p>
     <w:p>
@@ -4633,16 +4022,158 @@
       <w:r>
         <w:t xml:space="preserve"> (see technical manual) can be adjusted by changing the </w:t>
       </w:r>
-      <w:proofErr w:type="spellStart"/>
       <w:r>
         <w:t>searchWidth</w:t>
       </w:r>
-      <w:proofErr w:type="spellEnd"/>
       <w:r>
         <w:t xml:space="preserve"> variable.</w:t>
       </w:r>
       <w:r>
         <w:t xml:space="preserve"> Please note this distance is given in mm.</w:t>
+      </w:r>
+      <w:r>
+        <w:t xml:space="preserve"> This method makes use of binary images, this can be constructed 4 different ways. The method can be adjusted by setting the </w:t>
+      </w:r>
+      <w:r>
+        <w:t>BinariseMethod</w:t>
+      </w:r>
+      <w:r>
+        <w:t xml:space="preserve"> variable to the correct name (as shown next). The methods</w:t>
+      </w:r>
+      <w:r>
+        <w:t xml:space="preserve"> of computing the threshold to binarise an image</w:t>
+      </w:r>
+      <w:r>
+        <w:t xml:space="preserve"> within </w:t>
+      </w:r>
+      <w:r>
+        <w:t>is</w:t>
+      </w:r>
+      <w:r>
+        <w:t>:</w:t>
+      </w:r>
+    </w:p>
+    <w:p>
+      <w:pPr>
+        <w:pStyle w:val="ListParagraph"/>
+        <w:numPr>
+          <w:ilvl w:val="0"/>
+          <w:numId w:val="23"/>
+        </w:numPr>
+      </w:pPr>
+      <w:r>
+        <w:t>Min</w:t>
+      </w:r>
+    </w:p>
+    <w:p>
+      <w:pPr>
+        <w:pStyle w:val="ListParagraph"/>
+        <w:ind w:left="1800"/>
+      </w:pPr>
+      <w:r>
+        <w:t xml:space="preserve">Uses the </w:t>
+      </w:r>
+      <w:r>
+        <w:t>S</w:t>
+      </w:r>
+      <w:r>
+        <w:t xml:space="preserve">cipy </w:t>
+      </w:r>
+      <w:r>
+        <w:t>threshold_minimum</w:t>
+      </w:r>
+      <w:r>
+        <w:t>, this method is useful and fast but has been known to fail. If this happens try one of the other methods</w:t>
+      </w:r>
+    </w:p>
+    <w:p>
+      <w:pPr>
+        <w:pStyle w:val="ListParagraph"/>
+        <w:numPr>
+          <w:ilvl w:val="0"/>
+          <w:numId w:val="23"/>
+        </w:numPr>
+      </w:pPr>
+      <w:r>
+        <w:t>Constant</w:t>
+      </w:r>
+    </w:p>
+    <w:p>
+      <w:pPr>
+        <w:pStyle w:val="ListParagraph"/>
+        <w:ind w:left="1800"/>
+      </w:pPr>
+      <w:r>
+        <w:t xml:space="preserve">Set a constant value to threshold the images, to do this set the </w:t>
+      </w:r>
+      <w:r>
+        <w:t>Threshold</w:t>
+      </w:r>
+      <w:r>
+        <w:t xml:space="preserve"> variable. </w:t>
+      </w:r>
+    </w:p>
+    <w:p>
+      <w:pPr>
+        <w:pStyle w:val="ListParagraph"/>
+        <w:numPr>
+          <w:ilvl w:val="0"/>
+          <w:numId w:val="23"/>
+        </w:numPr>
+      </w:pPr>
+      <w:r>
+        <w:t>RatioOfMax</w:t>
+      </w:r>
+    </w:p>
+    <w:p>
+      <w:pPr>
+        <w:pStyle w:val="ListParagraph"/>
+        <w:ind w:left="1800"/>
+      </w:pPr>
+      <w:r>
+        <w:t xml:space="preserve">This method considers the maximum value in each image then the threshold is set at a fraction of this. The fraction is set by the user in the </w:t>
+      </w:r>
+      <w:r>
+        <w:t>ratio</w:t>
+      </w:r>
+      <w:r>
+        <w:t xml:space="preserve"> variable.</w:t>
+      </w:r>
+    </w:p>
+    <w:p>
+      <w:pPr>
+        <w:pStyle w:val="ListParagraph"/>
+        <w:numPr>
+          <w:ilvl w:val="0"/>
+          <w:numId w:val="23"/>
+        </w:numPr>
+      </w:pPr>
+      <w:r>
+        <w:t>IslandChecker</w:t>
+      </w:r>
+    </w:p>
+    <w:p>
+      <w:pPr>
+        <w:pStyle w:val="ListParagraph"/>
+        <w:ind w:left="1800"/>
+      </w:pPr>
+      <w:r>
+        <w:t>This method iterates over several thresholds checking for instances when the correct number of objects (spheres) are found in the image. Based on this a threshold for each image is chosen. This method is more sensitive to background noise so often a tighter search window</w:t>
+      </w:r>
+      <w:r>
+        <w:t xml:space="preserve"> is</w:t>
+      </w:r>
+      <w:r>
+        <w:t xml:space="preserve"> suggested (</w:t>
+      </w:r>
+      <w:r>
+        <w:t xml:space="preserve">set the </w:t>
+      </w:r>
+      <w:r>
+        <w:t>searchWidth</w:t>
+      </w:r>
+      <w:r>
+        <w:t>, default of 4.688)</w:t>
       </w:r>
     </w:p>
     <w:p>
@@ -4653,18 +4184,11 @@
           <w:numId w:val="15"/>
         </w:numPr>
       </w:pPr>
-      <w:proofErr w:type="spellStart"/>
-      <w:proofErr w:type="gramStart"/>
       <w:r>
         <w:t>GetDistances</w:t>
       </w:r>
-      <w:proofErr w:type="spellEnd"/>
-      <w:r>
-        <w:t>(</w:t>
-      </w:r>
-      <w:proofErr w:type="gramEnd"/>
-      <w:r>
-        <w:t>)</w:t>
+      <w:r>
+        <w:t>()</w:t>
       </w:r>
     </w:p>
     <w:p>
@@ -4684,21 +4208,15 @@
           <w:numId w:val="15"/>
         </w:numPr>
       </w:pPr>
-      <w:proofErr w:type="spellStart"/>
-      <w:proofErr w:type="gramStart"/>
       <w:r>
         <w:t>AdjustPoint</w:t>
       </w:r>
-      <w:proofErr w:type="spellEnd"/>
       <w:r>
         <w:t>(</w:t>
       </w:r>
-      <w:proofErr w:type="spellStart"/>
-      <w:proofErr w:type="gramEnd"/>
       <w:r>
         <w:t>PointGuess,NewPoint</w:t>
       </w:r>
-      <w:proofErr w:type="spellEnd"/>
       <w:r>
         <w:t>)</w:t>
       </w:r>
@@ -4720,50 +4238,11 @@
       <w:r>
         <w:t xml:space="preserve">The user inputs a point guess, the </w:t>
       </w:r>
-      <w:proofErr w:type="spellStart"/>
-      <w:r>
-        <w:t>coordiates</w:t>
-      </w:r>
-      <w:proofErr w:type="spellEnd"/>
-      <w:r>
-        <w:t xml:space="preserve"> of the point can be found by using the </w:t>
-      </w:r>
-      <w:proofErr w:type="spellStart"/>
-      <w:r>
-        <w:t>CheckPoints</w:t>
-      </w:r>
-      <w:proofErr w:type="spellEnd"/>
-      <w:r>
-        <w:t xml:space="preserve"> function, the format is a list of [</w:t>
-      </w:r>
-      <w:proofErr w:type="spellStart"/>
-      <w:proofErr w:type="gramStart"/>
-      <w:r>
-        <w:t>x,y</w:t>
-      </w:r>
-      <w:proofErr w:type="gramEnd"/>
-      <w:r>
-        <w:t>,slice</w:t>
-      </w:r>
-      <w:proofErr w:type="spellEnd"/>
-      <w:r>
-        <w:t xml:space="preserve">]. The user also supplies a new point from which the point that is closest to the </w:t>
-      </w:r>
-      <w:proofErr w:type="spellStart"/>
-      <w:r>
-        <w:t>PointGuess</w:t>
-      </w:r>
-      <w:proofErr w:type="spellEnd"/>
-      <w:r>
-        <w:t xml:space="preserve"> value then has its coordinates reassigned to the </w:t>
-      </w:r>
-      <w:proofErr w:type="spellStart"/>
-      <w:r>
-        <w:t>NewPoint</w:t>
-      </w:r>
-      <w:proofErr w:type="spellEnd"/>
-      <w:r>
-        <w:t xml:space="preserve"> variable.</w:t>
+      <w:r>
+        <w:t>coordinates</w:t>
+      </w:r>
+      <w:r>
+        <w:t xml:space="preserve"> of the point can be found by using the CheckPoints function, the format is a list of [x,y,slice]. The user also supplies a new point from which the point that is closest to the PointGuess value then has its coordinates reassigned to the NewPoint variable.</w:t>
       </w:r>
     </w:p>
     <w:p>
@@ -4774,21 +4253,15 @@
           <w:numId w:val="15"/>
         </w:numPr>
       </w:pPr>
-      <w:proofErr w:type="spellStart"/>
-      <w:proofErr w:type="gramStart"/>
       <w:r>
         <w:t>GetSagSlice</w:t>
       </w:r>
-      <w:proofErr w:type="spellEnd"/>
       <w:r>
         <w:t>(</w:t>
       </w:r>
-      <w:proofErr w:type="spellStart"/>
-      <w:proofErr w:type="gramEnd"/>
       <w:r>
         <w:t>SliceNumber</w:t>
       </w:r>
-      <w:proofErr w:type="spellEnd"/>
       <w:r>
         <w:t>)</w:t>
       </w:r>
@@ -4816,21 +4289,15 @@
           <w:numId w:val="15"/>
         </w:numPr>
       </w:pPr>
-      <w:proofErr w:type="spellStart"/>
-      <w:proofErr w:type="gramStart"/>
       <w:r>
         <w:t>GetAxialSlice</w:t>
       </w:r>
-      <w:proofErr w:type="spellEnd"/>
       <w:r>
         <w:t>(</w:t>
       </w:r>
-      <w:proofErr w:type="spellStart"/>
-      <w:proofErr w:type="gramEnd"/>
       <w:r>
         <w:t>SliceNumber</w:t>
       </w:r>
-      <w:proofErr w:type="spellEnd"/>
       <w:r>
         <w:t>)</w:t>
       </w:r>
@@ -4855,21 +4322,15 @@
           <w:numId w:val="15"/>
         </w:numPr>
       </w:pPr>
-      <w:proofErr w:type="spellStart"/>
-      <w:proofErr w:type="gramStart"/>
       <w:r>
         <w:t>GetCorSlice</w:t>
       </w:r>
-      <w:proofErr w:type="spellEnd"/>
       <w:r>
         <w:t>(</w:t>
       </w:r>
-      <w:proofErr w:type="spellStart"/>
-      <w:proofErr w:type="gramEnd"/>
       <w:r>
         <w:t>SliceNumber</w:t>
       </w:r>
-      <w:proofErr w:type="spellEnd"/>
       <w:r>
         <w:t>)</w:t>
       </w:r>
@@ -4880,6 +4341,7 @@
         <w:ind w:left="1080"/>
       </w:pPr>
       <w:r>
+        <w:lastRenderedPageBreak/>
         <w:t>Return a pixel matrix for the</w:t>
       </w:r>
       <w:r>
@@ -4915,11 +4377,9 @@
           <w:numId w:val="15"/>
         </w:numPr>
       </w:pPr>
-      <w:proofErr w:type="spellStart"/>
       <w:r>
         <w:t>DistortionAnalysis</w:t>
       </w:r>
-      <w:proofErr w:type="spellEnd"/>
     </w:p>
     <w:p>
       <w:pPr>
@@ -4944,18 +4404,11 @@
           <w:numId w:val="15"/>
         </w:numPr>
       </w:pPr>
-      <w:proofErr w:type="spellStart"/>
-      <w:proofErr w:type="gramStart"/>
       <w:r>
         <w:t>PrintToScreen</w:t>
       </w:r>
-      <w:proofErr w:type="spellEnd"/>
-      <w:r>
-        <w:t>(</w:t>
-      </w:r>
-      <w:proofErr w:type="gramEnd"/>
-      <w:r>
-        <w:t>)</w:t>
+      <w:r>
+        <w:t>()</w:t>
       </w:r>
     </w:p>
     <w:p>
@@ -4975,18 +4428,11 @@
           <w:numId w:val="15"/>
         </w:numPr>
       </w:pPr>
-      <w:proofErr w:type="spellStart"/>
-      <w:proofErr w:type="gramStart"/>
       <w:r>
         <w:t>CheckPoints</w:t>
       </w:r>
-      <w:proofErr w:type="spellEnd"/>
-      <w:r>
-        <w:t>(</w:t>
-      </w:r>
-      <w:proofErr w:type="gramEnd"/>
-      <w:r>
-        <w:t>)</w:t>
+      <w:r>
+        <w:t>()</w:t>
       </w:r>
     </w:p>
     <w:p>
@@ -5012,13 +4458,9 @@
       <w:r>
         <w:t xml:space="preserve"> as blue crosses. By hovering over a cross the </w:t>
       </w:r>
-      <w:proofErr w:type="spellStart"/>
-      <w:proofErr w:type="gramStart"/>
       <w:r>
         <w:t>x,y</w:t>
       </w:r>
-      <w:proofErr w:type="spellEnd"/>
-      <w:proofErr w:type="gramEnd"/>
       <w:r>
         <w:t xml:space="preserve"> coordinates can be determined and the slice number determined by the title of the image.</w:t>
       </w:r>
@@ -5044,7 +4486,6 @@
         </w:numPr>
       </w:pPr>
       <w:r>
-        <w:lastRenderedPageBreak/>
         <w:t>Show3dModel</w:t>
       </w:r>
       <w:r>
@@ -5101,11 +4542,9 @@
           <w:numId w:val="15"/>
         </w:numPr>
       </w:pPr>
-      <w:proofErr w:type="spellStart"/>
       <w:r>
         <w:t>OutputPeriodicData</w:t>
       </w:r>
-      <w:proofErr w:type="spellEnd"/>
       <w:r>
         <w:t>(file)</w:t>
       </w:r>
@@ -5133,11 +4572,9 @@
           <w:numId w:val="15"/>
         </w:numPr>
       </w:pPr>
-      <w:proofErr w:type="spellStart"/>
       <w:r>
         <w:t>OutputToFile</w:t>
       </w:r>
-      <w:proofErr w:type="spellEnd"/>
       <w:r>
         <w:t>(filename)</w:t>
       </w:r>
@@ -5148,15 +4585,7 @@
         <w:ind w:left="1080"/>
       </w:pPr>
       <w:r>
-        <w:t xml:space="preserve">Output the metrics to a file, format is identical to </w:t>
-      </w:r>
-      <w:proofErr w:type="spellStart"/>
-      <w:r>
-        <w:t>PrintToScreen</w:t>
-      </w:r>
-      <w:proofErr w:type="spellEnd"/>
-      <w:r>
-        <w:t>.</w:t>
+        <w:t>Output the metrics to a file, format is identical to PrintToScreen.</w:t>
       </w:r>
     </w:p>
     <w:p>
@@ -5167,11 +4596,9 @@
           <w:numId w:val="15"/>
         </w:numPr>
       </w:pPr>
-      <w:proofErr w:type="spellStart"/>
       <w:r>
         <w:t>PlotCSV</w:t>
       </w:r>
-      <w:proofErr w:type="spellEnd"/>
       <w:r>
         <w:t>(file)</w:t>
       </w:r>
@@ -5184,11 +4611,9 @@
       <w:r>
         <w:t xml:space="preserve">Plots the CSV file produced by </w:t>
       </w:r>
-      <w:proofErr w:type="spellStart"/>
       <w:r>
         <w:t>OutputPeriodicData</w:t>
       </w:r>
-      <w:proofErr w:type="spellEnd"/>
       <w:r>
         <w:t xml:space="preserve">. Will save the plots in the “Plots” folder each has a prefix which is identical to the analysis name set </w:t>
       </w:r>
@@ -5207,18 +4632,11 @@
           <w:numId w:val="15"/>
         </w:numPr>
       </w:pPr>
-      <w:proofErr w:type="spellStart"/>
-      <w:proofErr w:type="gramStart"/>
       <w:r>
         <w:t>GetMetrics</w:t>
       </w:r>
-      <w:proofErr w:type="spellEnd"/>
-      <w:r>
-        <w:t>(</w:t>
-      </w:r>
-      <w:proofErr w:type="gramEnd"/>
-      <w:r>
-        <w:t>)</w:t>
+      <w:r>
+        <w:t>()</w:t>
       </w:r>
     </w:p>
     <w:p>
@@ -5232,6 +4650,18 @@
       <w:r>
         <w:t>.</w:t>
       </w:r>
+    </w:p>
+    <w:p>
+      <w:pPr>
+        <w:pStyle w:val="ListParagraph"/>
+        <w:ind w:left="1080"/>
+      </w:pPr>
+    </w:p>
+    <w:p>
+      <w:pPr>
+        <w:pStyle w:val="ListParagraph"/>
+        <w:ind w:left="1080"/>
+      </w:pPr>
     </w:p>
     <w:p>
       <w:pPr>
@@ -5259,15 +4689,7 @@
         <w:ind w:left="360"/>
       </w:pPr>
       <w:r>
-        <w:t xml:space="preserve">If any bugs or issues are found, then it is suggested a new issue is made on the </w:t>
-      </w:r>
-      <w:proofErr w:type="spellStart"/>
-      <w:r>
-        <w:t>github</w:t>
-      </w:r>
-      <w:proofErr w:type="spellEnd"/>
-      <w:r>
-        <w:t xml:space="preserve"> </w:t>
+        <w:t xml:space="preserve">If any bugs or issues are found, then it is suggested a new issue is made on the github </w:t>
       </w:r>
       <w:r>
         <w:t xml:space="preserve"> page </w:t>
@@ -5328,6 +4750,7 @@
         </w:numPr>
       </w:pPr>
       <w:r>
+        <w:lastRenderedPageBreak/>
         <w:t xml:space="preserve">The sphere centres are wrong. </w:t>
       </w:r>
     </w:p>
@@ -5337,26 +4760,13 @@
         <w:ind w:left="1080"/>
       </w:pPr>
       <w:r>
-        <w:t xml:space="preserve">Use the </w:t>
-      </w:r>
-      <w:proofErr w:type="spellStart"/>
-      <w:r>
-        <w:t>CheckPoints</w:t>
-      </w:r>
-      <w:proofErr w:type="spellEnd"/>
-      <w:r>
-        <w:t xml:space="preserve"> and </w:t>
-      </w:r>
-      <w:proofErr w:type="spellStart"/>
+        <w:t xml:space="preserve">Use the CheckPoints and </w:t>
+      </w:r>
       <w:r>
         <w:t>AdjustPoin</w:t>
       </w:r>
       <w:r>
-        <w:t>ts</w:t>
-      </w:r>
-      <w:proofErr w:type="spellEnd"/>
-      <w:r>
-        <w:t xml:space="preserve"> function to adjust any points.</w:t>
+        <w:t>ts function to adjust any points.</w:t>
       </w:r>
     </w:p>
     <w:p>
@@ -5406,7 +4816,6 @@
       <w:r>
         <w:t xml:space="preserve">Try increasing the </w:t>
       </w:r>
-      <w:proofErr w:type="spellStart"/>
       <w:r>
         <w:t>DistortionCalculation</w:t>
       </w:r>
@@ -5414,11 +4823,7 @@
         <w:t>.</w:t>
       </w:r>
       <w:r>
-        <w:t>searchWidth</w:t>
-      </w:r>
-      <w:proofErr w:type="spellEnd"/>
-      <w:r>
-        <w:t xml:space="preserve"> </w:t>
+        <w:t xml:space="preserve">searchWidth </w:t>
       </w:r>
       <w:r>
         <w:t>variable to increase the search width (see the technical manual)</w:t>
@@ -5448,23 +4853,7 @@
         <w:t>upside-down</w:t>
       </w:r>
       <w:r>
-        <w:t xml:space="preserve"> </w:t>
-      </w:r>
-      <w:proofErr w:type="gramStart"/>
-      <w:r>
-        <w:t>phantom</w:t>
-      </w:r>
-      <w:proofErr w:type="gramEnd"/>
-      <w:r>
-        <w:t xml:space="preserve"> but it may be easier to just re-run the scan. If your phantom is heavily rotated then it is quite difficult to identify only one set of spheres, </w:t>
-      </w:r>
-      <w:proofErr w:type="spellStart"/>
-      <w:r>
-        <w:t>its</w:t>
-      </w:r>
-      <w:proofErr w:type="spellEnd"/>
-      <w:r>
-        <w:t xml:space="preserve"> probably best to re-run the scan. </w:t>
+        <w:t xml:space="preserve"> phantom but it may be easier to just re-run the scan. If your phantom is heavily rotated then it is quite difficult to identify only one set of spheres, its probably best to re-run the scan. </w:t>
       </w:r>
     </w:p>
     <w:p>
@@ -5491,6 +4880,39 @@
     <w:p>
       <w:pPr>
         <w:pStyle w:val="ListParagraph"/>
+        <w:numPr>
+          <w:ilvl w:val="1"/>
+          <w:numId w:val="19"/>
+        </w:numPr>
+      </w:pPr>
+      <w:r>
+        <w:t>It has detected some weird points or missed them.</w:t>
+      </w:r>
+    </w:p>
+    <w:p>
+      <w:pPr>
+        <w:pStyle w:val="ListParagraph"/>
+        <w:ind w:left="1080"/>
+      </w:pPr>
+      <w:r>
+        <w:t xml:space="preserve">Try another </w:t>
+      </w:r>
+      <w:r>
+        <w:t>BinariseMethod</w:t>
+      </w:r>
+      <w:r>
+        <w:t xml:space="preserve"> and play with the associated setting.</w:t>
+      </w:r>
+    </w:p>
+    <w:p>
+      <w:pPr>
+        <w:pStyle w:val="ListParagraph"/>
+        <w:ind w:left="1080"/>
+      </w:pPr>
+    </w:p>
+    <w:p>
+      <w:pPr>
+        <w:pStyle w:val="ListParagraph"/>
         <w:ind w:left="1080"/>
       </w:pPr>
     </w:p>
@@ -5553,7 +4975,6 @@
         </w:numPr>
       </w:pPr>
       <w:r>
-        <w:lastRenderedPageBreak/>
         <w:t>Example_Check_And_AdjustPoints.py</w:t>
       </w:r>
     </w:p>
@@ -5643,6 +5064,28 @@
     </w:p>
     <w:p>
       <w:pPr>
+        <w:pStyle w:val="ListParagraph"/>
+        <w:numPr>
+          <w:ilvl w:val="1"/>
+          <w:numId w:val="19"/>
+        </w:numPr>
+      </w:pPr>
+      <w:r>
+        <w:t>Example_BinaryMethods.py</w:t>
+      </w:r>
+    </w:p>
+    <w:p>
+      <w:pPr>
+        <w:pStyle w:val="ListParagraph"/>
+        <w:ind w:left="1080"/>
+      </w:pPr>
+      <w:r>
+        <w:t>Demo of the various binary methods that can be used.</w:t>
+      </w:r>
+    </w:p>
+    <w:p/>
+    <w:p>
+      <w:pPr>
         <w:rPr>
           <w:sz w:val="36"/>
           <w:szCs w:val="36"/>
@@ -5707,7 +5150,11 @@
         <w:t xml:space="preserve">centred </w:t>
       </w:r>
       <w:r>
-        <w:t xml:space="preserve">around the guess we just worked out. </w:t>
+        <w:t xml:space="preserve">around the guess we just </w:t>
+      </w:r>
+      <w:r>
+        <w:lastRenderedPageBreak/>
+        <w:t xml:space="preserve">worked out. </w:t>
       </w:r>
       <w:r>
         <w:t xml:space="preserve">For each image within the search distance a threshold which produces a binary image is found. This produces a series of thresholds throughout the </w:t>
@@ -5719,20 +5166,15 @@
         <w:t xml:space="preserve"> width</w:t>
       </w:r>
       <w:r>
-        <w:t xml:space="preserve">, the lowest threshold is then retained for future use. </w:t>
-      </w:r>
-    </w:p>
-    <w:p>
-      <w:r>
-        <w:t xml:space="preserve">Then we reiterate through the search volume and </w:t>
-      </w:r>
-      <w:proofErr w:type="spellStart"/>
-      <w:r>
-        <w:t>binarise</w:t>
-      </w:r>
-      <w:proofErr w:type="spellEnd"/>
-      <w:r>
-        <w:t xml:space="preserve"> each slice using the threshold just obtained. From this we can extract all points which were above the threshold producing a list of 3d points which are enclosed within the sphere. Since this is a </w:t>
+        <w:t>.</w:t>
+      </w:r>
+      <w:r>
+        <w:t xml:space="preserve"> The exact method depends on the binarise method (see section 7.1.a in the user guide). Either a single threshold is used (based on the lowest detected threshold) or in the case of IslandChecker a separate threshold is used for each slice in the search width.</w:t>
+      </w:r>
+    </w:p>
+    <w:p>
+      <w:r>
+        <w:t xml:space="preserve">Then we reiterate through the search volume and binarise each slice using the threshold just obtained. From this we can extract all points which were above the threshold producing a list of 3d points which are enclosed within the sphere. Since this is a </w:t>
       </w:r>
       <w:r>
         <w:t>list,</w:t>
@@ -5763,15 +5205,7 @@
     </w:p>
     <w:p>
       <w:r>
-        <w:t xml:space="preserve">Distances are grouped into </w:t>
-      </w:r>
-      <w:proofErr w:type="spellStart"/>
-      <w:r>
-        <w:t>interplate</w:t>
-      </w:r>
-      <w:proofErr w:type="spellEnd"/>
-      <w:r>
-        <w:t xml:space="preserve"> (in</w:t>
+        <w:t>Distances are grouped into interplate (in</w:t>
       </w:r>
       <w:r>
         <w:t xml:space="preserve"> </w:t>
@@ -5822,7 +5256,6 @@
         <w:rPr>
           <w:noProof/>
         </w:rPr>
-        <w:lastRenderedPageBreak/>
         <w:drawing>
           <wp:anchor distT="0" distB="0" distL="114300" distR="114300" simplePos="0" relativeHeight="251677696" behindDoc="1" locked="0" layoutInCell="1" allowOverlap="1" wp14:anchorId="43789C2A" wp14:editId="64E0FD6B">
             <wp:simplePos x="0" y="0"/>
@@ -6101,17 +5534,7 @@
         <w:t xml:space="preserve"> Based on </w:t>
       </w:r>
       <w:r>
-        <w:t>the number of grid points between the two points we can then compute the expected distance. The grid points, coordinates, measured and expected distance are stored for later use. Any duplicate distances (</w:t>
-      </w:r>
-      <w:proofErr w:type="spellStart"/>
-      <w:proofErr w:type="gramStart"/>
-      <w:r>
-        <w:t>eg</w:t>
-      </w:r>
-      <w:proofErr w:type="spellEnd"/>
-      <w:proofErr w:type="gramEnd"/>
-      <w:r>
-        <w:t xml:space="preserve"> 1-2 and 2-1) are removed and all distances are stored for later analysis. </w:t>
+        <w:t xml:space="preserve">the number of grid points between the two points we can then compute the expected distance. The grid points, coordinates, measured and expected distance are stored for later use. Any duplicate distances (eg 1-2 and 2-1) are removed and all distances are stored for later analysis. </w:t>
       </w:r>
       <w:r>
         <w:t xml:space="preserve">In the outputted images only a small selection of sensible distances </w:t>
@@ -6122,11 +5545,9 @@
       <w:r>
         <w:t xml:space="preserve"> shown </w:t>
       </w:r>
-      <w:proofErr w:type="gramStart"/>
-      <w:r>
-        <w:t>but in the metrics</w:t>
-      </w:r>
-      <w:proofErr w:type="gramEnd"/>
+      <w:r>
+        <w:t>but, in the metrics,</w:t>
+      </w:r>
       <w:r>
         <w:t xml:space="preserve"> outputted all distances are considered (including the long distances across the plate).</w:t>
       </w:r>
@@ -6162,15 +5583,8 @@
         <w:pStyle w:val="ListParagraph"/>
       </w:pPr>
       <w:r>
-        <w:t xml:space="preserve">The </w:t>
-      </w:r>
-      <w:proofErr w:type="spellStart"/>
-      <w:r>
-        <w:t>interplate</w:t>
-      </w:r>
-      <w:proofErr w:type="spellEnd"/>
-      <w:r>
-        <w:t xml:space="preserve"> distances are computed in a similar way, in this instance the grid system is extended to 3d with each sphere being associated with a 3d grid point by once again using k-means clustering. As with intraplate we go through each point and compute the distances to all other points. </w:t>
+        <w:lastRenderedPageBreak/>
+        <w:t xml:space="preserve">The interplate distances are computed in a similar way, in this instance the grid system is extended to 3d with each sphere being associated with a 3d grid point by once again using k-means clustering. As with intraplate we go through each point and compute the distances to all other points. </w:t>
       </w:r>
       <w:r>
         <w:t>I</w:t>
@@ -6260,23 +5674,7 @@
         <w:t>iterating over all distances computed and calculating the absolute difference between the measured and expected distance. The maximum deviation in mm from the expected distance is then computed for this metric.</w:t>
       </w:r>
       <w:r>
-        <w:t xml:space="preserve"> This metric is computed in both intra and </w:t>
-      </w:r>
-      <w:proofErr w:type="spellStart"/>
-      <w:r>
-        <w:t>interplate</w:t>
-      </w:r>
-      <w:proofErr w:type="spellEnd"/>
-      <w:r>
-        <w:t xml:space="preserve"> in an identical way. Although in the case of intraplate the maximum deviation over all plates is reported. Additionally, this metric is computed using the x, y and z components from each point in a similar way. This produces a max deviation in each axis, again repeated for intra and </w:t>
-      </w:r>
-      <w:proofErr w:type="spellStart"/>
-      <w:r>
-        <w:t>interplate</w:t>
-      </w:r>
-      <w:proofErr w:type="spellEnd"/>
-      <w:r>
-        <w:t xml:space="preserve"> distances. </w:t>
+        <w:t xml:space="preserve"> This metric is computed in both intra and interplate in an identical way. Although in the case of intraplate the maximum deviation over all plates is reported. Additionally, this metric is computed using the x, y and z components from each point in a similar way. This produces a max deviation in each axis, again repeated for intra and interplate distances. </w:t>
       </w:r>
     </w:p>
     <w:p>
@@ -6307,27 +5705,13 @@
         <w:t>except the distance is normalised to the expected distance and multiplied by 100. This produces a percentage difference a</w:t>
       </w:r>
       <w:r>
-        <w:t xml:space="preserve">s opposed </w:t>
-      </w:r>
-      <w:r>
-        <w:lastRenderedPageBreak/>
-        <w:t>to an absolute difference in mm.</w:t>
+        <w:t>s opposed to an absolute difference in mm.</w:t>
       </w:r>
       <w:r>
         <w:t xml:space="preserve"> In a similar way to max distortion this is computed </w:t>
       </w:r>
       <w:r>
-        <w:t>for both inter and intraplate as well as in each axis direction (</w:t>
-      </w:r>
-      <w:proofErr w:type="spellStart"/>
-      <w:proofErr w:type="gramStart"/>
-      <w:r>
-        <w:t>x,y</w:t>
-      </w:r>
-      <w:proofErr w:type="spellEnd"/>
-      <w:proofErr w:type="gramEnd"/>
-      <w:r>
-        <w:t xml:space="preserve"> and z). </w:t>
+        <w:t xml:space="preserve">for both inter and intraplate as well as in each axis direction (x,y and z). </w:t>
       </w:r>
     </w:p>
     <w:p>
@@ -6361,25 +5745,7 @@
         <w:t>conducted</w:t>
       </w:r>
       <w:r>
-        <w:t xml:space="preserve"> for both inter and intra plate. In the case of </w:t>
-      </w:r>
-      <w:proofErr w:type="spellStart"/>
-      <w:r>
-        <w:t>interplate</w:t>
-      </w:r>
-      <w:proofErr w:type="spellEnd"/>
-      <w:r>
-        <w:t xml:space="preserve"> </w:t>
-      </w:r>
-      <w:proofErr w:type="spellStart"/>
-      <w:proofErr w:type="gramStart"/>
-      <w:r>
-        <w:t>x,y</w:t>
-      </w:r>
-      <w:proofErr w:type="spellEnd"/>
-      <w:proofErr w:type="gramEnd"/>
-      <w:r>
-        <w:t xml:space="preserve"> and z is computed but in the case of intraplate only x and y are considered since the variation in z is 0. </w:t>
+        <w:t xml:space="preserve"> for both inter and intra plate. In the case of interplate x,y and z is computed but in the case of intraplate only x and y are considered since the variation in z is 0. </w:t>
       </w:r>
     </w:p>
     <w:sectPr>
@@ -8630,6 +7996,92 @@
     </w:lvl>
   </w:abstractNum>
   <w:abstractNum w:abstractNumId="20" w15:restartNumberingAfterBreak="0">
+    <w:nsid w:val="75CB5113"/>
+    <w:multiLevelType w:val="hybridMultilevel"/>
+    <w:tmpl w:val="F61AEC10"/>
+    <w:lvl w:ilvl="0" w:tplc="0809000F">
+      <w:start w:val="1"/>
+      <w:numFmt w:val="decimal"/>
+      <w:lvlText w:val="%1."/>
+      <w:lvlJc w:val="left"/>
+      <w:pPr>
+        <w:ind w:left="1800" w:hanging="360"/>
+      </w:pPr>
+    </w:lvl>
+    <w:lvl w:ilvl="1" w:tplc="08090019">
+      <w:start w:val="1"/>
+      <w:numFmt w:val="lowerLetter"/>
+      <w:lvlText w:val="%2."/>
+      <w:lvlJc w:val="left"/>
+      <w:pPr>
+        <w:ind w:left="2520" w:hanging="360"/>
+      </w:pPr>
+    </w:lvl>
+    <w:lvl w:ilvl="2" w:tplc="0809001B" w:tentative="1">
+      <w:start w:val="1"/>
+      <w:numFmt w:val="lowerRoman"/>
+      <w:lvlText w:val="%3."/>
+      <w:lvlJc w:val="right"/>
+      <w:pPr>
+        <w:ind w:left="3240" w:hanging="180"/>
+      </w:pPr>
+    </w:lvl>
+    <w:lvl w:ilvl="3" w:tplc="0809000F" w:tentative="1">
+      <w:start w:val="1"/>
+      <w:numFmt w:val="decimal"/>
+      <w:lvlText w:val="%4."/>
+      <w:lvlJc w:val="left"/>
+      <w:pPr>
+        <w:ind w:left="3960" w:hanging="360"/>
+      </w:pPr>
+    </w:lvl>
+    <w:lvl w:ilvl="4" w:tplc="08090019" w:tentative="1">
+      <w:start w:val="1"/>
+      <w:numFmt w:val="lowerLetter"/>
+      <w:lvlText w:val="%5."/>
+      <w:lvlJc w:val="left"/>
+      <w:pPr>
+        <w:ind w:left="4680" w:hanging="360"/>
+      </w:pPr>
+    </w:lvl>
+    <w:lvl w:ilvl="5" w:tplc="0809001B" w:tentative="1">
+      <w:start w:val="1"/>
+      <w:numFmt w:val="lowerRoman"/>
+      <w:lvlText w:val="%6."/>
+      <w:lvlJc w:val="right"/>
+      <w:pPr>
+        <w:ind w:left="5400" w:hanging="180"/>
+      </w:pPr>
+    </w:lvl>
+    <w:lvl w:ilvl="6" w:tplc="0809000F" w:tentative="1">
+      <w:start w:val="1"/>
+      <w:numFmt w:val="decimal"/>
+      <w:lvlText w:val="%7."/>
+      <w:lvlJc w:val="left"/>
+      <w:pPr>
+        <w:ind w:left="6120" w:hanging="360"/>
+      </w:pPr>
+    </w:lvl>
+    <w:lvl w:ilvl="7" w:tplc="08090019" w:tentative="1">
+      <w:start w:val="1"/>
+      <w:numFmt w:val="lowerLetter"/>
+      <w:lvlText w:val="%8."/>
+      <w:lvlJc w:val="left"/>
+      <w:pPr>
+        <w:ind w:left="6840" w:hanging="360"/>
+      </w:pPr>
+    </w:lvl>
+    <w:lvl w:ilvl="8" w:tplc="0809001B" w:tentative="1">
+      <w:start w:val="1"/>
+      <w:numFmt w:val="lowerRoman"/>
+      <w:lvlText w:val="%9."/>
+      <w:lvlJc w:val="right"/>
+      <w:pPr>
+        <w:ind w:left="7560" w:hanging="180"/>
+      </w:pPr>
+    </w:lvl>
+  </w:abstractNum>
+  <w:abstractNum w:abstractNumId="21" w15:restartNumberingAfterBreak="0">
     <w:nsid w:val="794058B3"/>
     <w:multiLevelType w:val="multilevel"/>
     <w:tmpl w:val="2E82814C"/>
@@ -8742,7 +8194,7 @@
       </w:pPr>
     </w:lvl>
   </w:abstractNum>
-  <w:abstractNum w:abstractNumId="21" w15:restartNumberingAfterBreak="0">
+  <w:abstractNum w:abstractNumId="22" w15:restartNumberingAfterBreak="0">
     <w:nsid w:val="7AA02AED"/>
     <w:multiLevelType w:val="hybridMultilevel"/>
     <w:tmpl w:val="173A91F0"/>
@@ -8871,7 +8323,7 @@
     <w:abstractNumId w:val="3"/>
   </w:num>
   <w:num w:numId="6">
-    <w:abstractNumId w:val="20"/>
+    <w:abstractNumId w:val="21"/>
   </w:num>
   <w:num w:numId="7">
     <w:abstractNumId w:val="5"/>
@@ -8901,7 +8353,7 @@
     <w:abstractNumId w:val="19"/>
   </w:num>
   <w:num w:numId="16">
-    <w:abstractNumId w:val="21"/>
+    <w:abstractNumId w:val="22"/>
   </w:num>
   <w:num w:numId="17">
     <w:abstractNumId w:val="15"/>
@@ -8920,6 +8372,9 @@
   </w:num>
   <w:num w:numId="22">
     <w:abstractNumId w:val="12"/>
+  </w:num>
+  <w:num w:numId="23">
+    <w:abstractNumId w:val="20"/>
   </w:num>
 </w:numbering>
 </file>

</xml_diff>